<commit_message>
Added cad and electrical files
</commit_message>
<xml_diff>
--- a/docs/instructions.docx
+++ b/docs/instructions.docx
@@ -150,13 +150,29 @@
           </w:tcPr>
           <w:p>
             <w:r>
-              <w:t xml:space="preserve">“Legrest </w:t>
+              <w:t>“</w:t>
+            </w:r>
+            <w:proofErr w:type="spellStart"/>
+            <w:r>
+              <w:t>Legrest</w:t>
+            </w:r>
+            <w:proofErr w:type="spellEnd"/>
+            <w:r>
+              <w:t xml:space="preserve"> </w:t>
             </w:r>
             <w:r>
               <w:t>u</w:t>
             </w:r>
             <w:r>
-              <w:t xml:space="preserve">p” or “Legrest </w:t>
+              <w:t>p” or “</w:t>
+            </w:r>
+            <w:proofErr w:type="spellStart"/>
+            <w:r>
+              <w:t>Legrest</w:t>
+            </w:r>
+            <w:proofErr w:type="spellEnd"/>
+            <w:r>
+              <w:t xml:space="preserve"> </w:t>
             </w:r>
             <w:r>
               <w:t>d</w:t>
@@ -184,6 +200,7 @@
               </w:rPr>
               <w:t xml:space="preserve">Presses the </w:t>
             </w:r>
+            <w:proofErr w:type="spellStart"/>
             <w:r>
               <w:rPr>
                 <w:i/>
@@ -191,6 +208,7 @@
               </w:rPr>
               <w:t>legrest</w:t>
             </w:r>
+            <w:proofErr w:type="spellEnd"/>
             <w:r>
               <w:rPr>
                 <w:i/>
@@ -323,7 +341,23 @@
           </w:tcPr>
           <w:p>
             <w:r>
-              <w:t>“Legrest a little up” or “Legrest a little down”</w:t>
+              <w:t>“</w:t>
+            </w:r>
+            <w:proofErr w:type="spellStart"/>
+            <w:r>
+              <w:t>Legrest</w:t>
+            </w:r>
+            <w:proofErr w:type="spellEnd"/>
+            <w:r>
+              <w:t xml:space="preserve"> a little up” or “</w:t>
+            </w:r>
+            <w:proofErr w:type="spellStart"/>
+            <w:r>
+              <w:t>Legrest</w:t>
+            </w:r>
+            <w:proofErr w:type="spellEnd"/>
+            <w:r>
+              <w:t xml:space="preserve"> a little down”</w:t>
             </w:r>
           </w:p>
         </w:tc>
@@ -343,7 +377,23 @@
                 <w:i/>
                 <w:iCs/>
               </w:rPr>
-              <w:t>Presses the legrest up/down button for 1 seconds.</w:t>
+              <w:t xml:space="preserve">Presses the </w:t>
+            </w:r>
+            <w:proofErr w:type="spellStart"/>
+            <w:r>
+              <w:rPr>
+                <w:i/>
+                <w:iCs/>
+              </w:rPr>
+              <w:t>legrest</w:t>
+            </w:r>
+            <w:proofErr w:type="spellEnd"/>
+            <w:r>
+              <w:rPr>
+                <w:i/>
+                <w:iCs/>
+              </w:rPr>
+              <w:t xml:space="preserve"> up/down button for 1 seconds.</w:t>
             </w:r>
           </w:p>
         </w:tc>
@@ -445,13 +495,29 @@
           </w:tcPr>
           <w:p>
             <w:r>
-              <w:t xml:space="preserve">“Legrest </w:t>
+              <w:t>“</w:t>
+            </w:r>
+            <w:proofErr w:type="spellStart"/>
+            <w:r>
+              <w:t>Legrest</w:t>
+            </w:r>
+            <w:proofErr w:type="spellEnd"/>
+            <w:r>
+              <w:t xml:space="preserve"> </w:t>
             </w:r>
             <w:r>
               <w:t>way</w:t>
             </w:r>
             <w:r>
-              <w:t xml:space="preserve"> up” or “Legrest </w:t>
+              <w:t xml:space="preserve"> up” or “</w:t>
+            </w:r>
+            <w:proofErr w:type="spellStart"/>
+            <w:r>
+              <w:t>Legrest</w:t>
+            </w:r>
+            <w:proofErr w:type="spellEnd"/>
+            <w:r>
+              <w:t xml:space="preserve"> </w:t>
             </w:r>
             <w:r>
               <w:t>way</w:t>
@@ -477,7 +543,23 @@
                 <w:i/>
                 <w:iCs/>
               </w:rPr>
-              <w:t xml:space="preserve">Presses the legrest up/down button for </w:t>
+              <w:t xml:space="preserve">Presses the </w:t>
+            </w:r>
+            <w:proofErr w:type="spellStart"/>
+            <w:r>
+              <w:rPr>
+                <w:i/>
+                <w:iCs/>
+              </w:rPr>
+              <w:t>legrest</w:t>
+            </w:r>
+            <w:proofErr w:type="spellEnd"/>
+            <w:r>
+              <w:rPr>
+                <w:i/>
+                <w:iCs/>
+              </w:rPr>
+              <w:t xml:space="preserve"> up/down button for </w:t>
             </w:r>
             <w:r>
               <w:rPr>
@@ -619,13 +701,29 @@
           </w:tcPr>
           <w:p>
             <w:r>
-              <w:t xml:space="preserve">“Legrest </w:t>
+              <w:t>“</w:t>
+            </w:r>
+            <w:proofErr w:type="spellStart"/>
+            <w:r>
+              <w:t>Legrest</w:t>
+            </w:r>
+            <w:proofErr w:type="spellEnd"/>
+            <w:r>
+              <w:t xml:space="preserve"> </w:t>
             </w:r>
             <w:r>
               <w:t>fully</w:t>
             </w:r>
             <w:r>
-              <w:t xml:space="preserve"> up” or “Legrest </w:t>
+              <w:t xml:space="preserve"> up” or “</w:t>
+            </w:r>
+            <w:proofErr w:type="spellStart"/>
+            <w:r>
+              <w:t>Legrest</w:t>
+            </w:r>
+            <w:proofErr w:type="spellEnd"/>
+            <w:r>
+              <w:t xml:space="preserve"> </w:t>
             </w:r>
             <w:r>
               <w:t>fully</w:t>
@@ -651,7 +749,23 @@
                 <w:i/>
                 <w:iCs/>
               </w:rPr>
-              <w:t xml:space="preserve">Presses the legrest up/down button for </w:t>
+              <w:t xml:space="preserve">Presses the </w:t>
+            </w:r>
+            <w:proofErr w:type="spellStart"/>
+            <w:r>
+              <w:rPr>
+                <w:i/>
+                <w:iCs/>
+              </w:rPr>
+              <w:t>legrest</w:t>
+            </w:r>
+            <w:proofErr w:type="spellEnd"/>
+            <w:r>
+              <w:rPr>
+                <w:i/>
+                <w:iCs/>
+              </w:rPr>
+              <w:t xml:space="preserve"> up/down button for </w:t>
             </w:r>
             <w:r>
               <w:rPr>
@@ -770,6 +884,12 @@
     <w:p>
       <w:r>
         <w:t>Setup the device as per the diagram below. The remote should be plugged in to one of the RJ50 ports at the base of the device. Then, the second RJ50 port should be connected with an RJ50 cable to the socket where the pendant normally connects to the bed. Finally, a USB-C cable should be plugged into the USB socket on the side of the device, and the other side connected to a USB charger.</w:t>
+      </w:r>
+    </w:p>
+    <w:p/>
+    <w:p>
+      <w:r>
+        <w:t>[insert image]</w:t>
       </w:r>
     </w:p>
     <w:p/>
@@ -825,7 +945,15 @@
         </w:r>
       </w:hyperlink>
       <w:r>
-        <w:t>) and Nick Berezny (</w:t>
+        <w:t xml:space="preserve">) and Nick </w:t>
+      </w:r>
+      <w:proofErr w:type="spellStart"/>
+      <w:r>
+        <w:t>Berezny</w:t>
+      </w:r>
+      <w:proofErr w:type="spellEnd"/>
+      <w:r>
+        <w:t xml:space="preserve"> (</w:t>
       </w:r>
       <w:hyperlink r:id="rId6" w:history="1">
         <w:r>
@@ -860,7 +988,15 @@
         </w:numPr>
       </w:pPr>
       <w:r>
-        <w:t>If the functioning of the bed is affected (e.g. if the pendant no longer works), the bed should resume normal functioning by disconnecting the ESB box entirely. Unplug the pendant from the ESP box, then plug it directly into the bed.</w:t>
+        <w:t>If the functioning of the bed is affected (</w:t>
+      </w:r>
+      <w:proofErr w:type="gramStart"/>
+      <w:r>
+        <w:t>e.g.</w:t>
+      </w:r>
+      <w:proofErr w:type="gramEnd"/>
+      <w:r>
+        <w:t xml:space="preserve"> if the pendant no longer works), the bed should resume normal functioning by disconnecting the ESB box entirely. Unplug the pendant from the ESP box, then plug it directly into the bed.</w:t>
       </w:r>
     </w:p>
     <w:sectPr>

</xml_diff>